<commit_message>
big reorganisation of everything and recommenting. Just a few more things to iron out now and hopefully can be helped from within Dallinger...
</commit_message>
<xml_diff>
--- a/Dallinger_preregistration.docx
+++ b/Dallinger_preregistration.docx
@@ -1,6 +1,6 @@
 
 <file path=word/document.xml><?xml version="1.0" encoding="utf-8"?>
-<w:document xmlns:wpc="http://schemas.microsoft.com/office/word/2010/wordprocessingCanvas" xmlns:mo="http://schemas.microsoft.com/office/mac/office/2008/main" xmlns:mc="http://schemas.openxmlformats.org/markup-compatibility/2006" xmlns:mv="urn:schemas-microsoft-com:mac:vml" xmlns:o="urn:schemas-microsoft-com:office:office" xmlns:r="http://schemas.openxmlformats.org/officeDocument/2006/relationships" xmlns:m="http://schemas.openxmlformats.org/officeDocument/2006/math" xmlns:v="urn:schemas-microsoft-com:vml" xmlns:wp14="http://schemas.microsoft.com/office/word/2010/wordprocessingDrawing" xmlns:wp="http://schemas.openxmlformats.org/drawingml/2006/wordprocessingDrawing" xmlns:w10="urn:schemas-microsoft-com:office:word" xmlns:w="http://schemas.openxmlformats.org/wordprocessingml/2006/main" xmlns:w14="http://schemas.microsoft.com/office/word/2010/wordml" xmlns:w15="http://schemas.microsoft.com/office/word/2012/wordml" xmlns:wpg="http://schemas.microsoft.com/office/word/2010/wordprocessingGroup" xmlns:wpi="http://schemas.microsoft.com/office/word/2010/wordprocessingInk" xmlns:wne="http://schemas.microsoft.com/office/word/2006/wordml" xmlns:wps="http://schemas.microsoft.com/office/word/2010/wordprocessingShape" mc:Ignorable="w14 w15 wp14">
+<w:document xmlns:wpc="http://schemas.microsoft.com/office/word/2010/wordprocessingCanvas" xmlns:cx="http://schemas.microsoft.com/office/drawing/2014/chartex" xmlns:cx1="http://schemas.microsoft.com/office/drawing/2015/9/8/chartex" xmlns:cx2="http://schemas.microsoft.com/office/drawing/2015/10/21/chartex" xmlns:cx3="http://schemas.microsoft.com/office/drawing/2016/5/9/chartex" xmlns:cx4="http://schemas.microsoft.com/office/drawing/2016/5/10/chartex" xmlns:cx5="http://schemas.microsoft.com/office/drawing/2016/5/11/chartex" xmlns:cx6="http://schemas.microsoft.com/office/drawing/2016/5/12/chartex" xmlns:cx7="http://schemas.microsoft.com/office/drawing/2016/5/13/chartex" xmlns:cx8="http://schemas.microsoft.com/office/drawing/2016/5/14/chartex" xmlns:mc="http://schemas.openxmlformats.org/markup-compatibility/2006" xmlns:aink="http://schemas.microsoft.com/office/drawing/2016/ink" xmlns:am3d="http://schemas.microsoft.com/office/drawing/2017/model3d" xmlns:o="urn:schemas-microsoft-com:office:office" xmlns:r="http://schemas.openxmlformats.org/officeDocument/2006/relationships" xmlns:m="http://schemas.openxmlformats.org/officeDocument/2006/math" xmlns:v="urn:schemas-microsoft-com:vml" xmlns:wp14="http://schemas.microsoft.com/office/word/2010/wordprocessingDrawing" xmlns:wp="http://schemas.openxmlformats.org/drawingml/2006/wordprocessingDrawing" xmlns:w10="urn:schemas-microsoft-com:office:word" xmlns:w="http://schemas.openxmlformats.org/wordprocessingml/2006/main" xmlns:w14="http://schemas.microsoft.com/office/word/2010/wordml" xmlns:w15="http://schemas.microsoft.com/office/word/2012/wordml" xmlns:w16cid="http://schemas.microsoft.com/office/word/2016/wordml/cid" xmlns:w16se="http://schemas.microsoft.com/office/word/2015/wordml/symex" xmlns:wpg="http://schemas.microsoft.com/office/word/2010/wordprocessingGroup" xmlns:wpi="http://schemas.microsoft.com/office/word/2010/wordprocessingInk" xmlns:wne="http://schemas.microsoft.com/office/word/2006/wordml" xmlns:wps="http://schemas.microsoft.com/office/word/2010/wordprocessingShape" mc:Ignorable="w14 w15 w16se w16cid wp14">
   <w:body>
     <w:p>
       <w:pPr>
@@ -917,21 +917,19 @@
         </w:rPr>
         <w:t xml:space="preserve">100 Participants are given 100 </w:t>
       </w:r>
-      <w:proofErr w:type="gramStart"/>
-      <w:r>
-        <w:rPr>
-          <w:rFonts w:ascii="Helvetica" w:hAnsi="Helvetica"/>
-          <w:lang w:val="en-GB"/>
-        </w:rPr>
-        <w:t>alternative choice</w:t>
-      </w:r>
-      <w:proofErr w:type="gramEnd"/>
-      <w:r>
-        <w:rPr>
-          <w:rFonts w:ascii="Helvetica" w:hAnsi="Helvetica"/>
-          <w:lang w:val="en-GB"/>
-        </w:rPr>
-        <w:t xml:space="preserve"> questions based on four different general-knowledge or ‘trivia’ style categories, 25 in each</w:t>
+      <w:r>
+        <w:rPr>
+          <w:rFonts w:ascii="Helvetica" w:hAnsi="Helvetica"/>
+          <w:lang w:val="en-GB"/>
+        </w:rPr>
+        <w:t>binary</w:t>
+      </w:r>
+      <w:r>
+        <w:rPr>
+          <w:rFonts w:ascii="Helvetica" w:hAnsi="Helvetica"/>
+          <w:lang w:val="en-GB"/>
+        </w:rPr>
+        <w:t xml:space="preserve"> choice questions based on four different general-knowledge or ‘trivia’ style categories, 25 in each</w:t>
       </w:r>
       <w:r>
         <w:rPr>
@@ -1062,7 +1060,21 @@
           <w:rFonts w:ascii="Helvetica" w:hAnsi="Helvetica"/>
           <w:b/>
         </w:rPr>
-        <w:t xml:space="preserve">Round 1: </w:t>
+        <w:t>Round 1</w:t>
+      </w:r>
+      <w:r>
+        <w:rPr>
+          <w:rFonts w:ascii="Helvetica" w:hAnsi="Helvetica"/>
+          <w:b/>
+        </w:rPr>
+        <w:t xml:space="preserve"> (first 40 Qs)</w:t>
+      </w:r>
+      <w:r>
+        <w:rPr>
+          <w:rFonts w:ascii="Helvetica" w:hAnsi="Helvetica"/>
+          <w:b/>
+        </w:rPr>
+        <w:t xml:space="preserve">: </w:t>
       </w:r>
       <w:r>
         <w:rPr>
@@ -1099,6 +1111,13 @@
           <w:b/>
         </w:rPr>
         <w:t>Round 2</w:t>
+      </w:r>
+      <w:r>
+        <w:rPr>
+          <w:rFonts w:ascii="Helvetica" w:hAnsi="Helvetica"/>
+          <w:b/>
+        </w:rPr>
+        <w:t xml:space="preserve"> (subsequent 60 Qs)</w:t>
       </w:r>
       <w:r>
         <w:rPr>
@@ -1537,36 +1556,31 @@
         </w:numPr>
         <w:rPr>
           <w:rFonts w:ascii="Helvetica" w:hAnsi="Helvetica"/>
-          <w:color w:val="4472C4" w:themeColor="accent1"/>
-        </w:rPr>
-      </w:pPr>
-      <w:r>
-        <w:rPr>
-          <w:rFonts w:ascii="Helvetica" w:hAnsi="Helvetica"/>
-          <w:color w:val="4472C4" w:themeColor="accent1"/>
+        </w:rPr>
+      </w:pPr>
+      <w:r>
+        <w:rPr>
+          <w:rFonts w:ascii="Helvetica" w:hAnsi="Helvetica"/>
         </w:rPr>
         <w:t xml:space="preserve">Participants copy the highest scoring participant out of </w:t>
       </w:r>
       <w:r>
         <w:rPr>
           <w:rFonts w:ascii="Helvetica" w:hAnsi="Helvetica"/>
-          <w:color w:val="4472C4" w:themeColor="accent1"/>
         </w:rPr>
         <w:t>those available</w:t>
       </w:r>
       <w:r>
         <w:rPr>
           <w:rFonts w:ascii="Helvetica" w:hAnsi="Helvetica"/>
-          <w:color w:val="4472C4" w:themeColor="accent1"/>
         </w:rPr>
         <w:t xml:space="preserve"> in Conditions B &amp; C.</w:t>
       </w:r>
       <w:r>
         <w:rPr>
           <w:rFonts w:ascii="Helvetica" w:hAnsi="Helvetica"/>
-          <w:color w:val="4472C4" w:themeColor="accent1"/>
-        </w:rPr>
-        <w:t xml:space="preserve"> **Do we use all instances of score-based copying here, including rounds 1 and 2 for condition C? </w:t>
+        </w:rPr>
+        <w:t xml:space="preserve"> </w:t>
       </w:r>
     </w:p>
     <w:p>
@@ -1607,21 +1621,21 @@
           <w:rFonts w:ascii="Helvetica" w:hAnsi="Helvetica"/>
           <w:color w:val="4472C4" w:themeColor="accent1"/>
         </w:rPr>
-        <w:t>available</w:t>
-      </w:r>
-      <w:r>
-        <w:rPr>
-          <w:rFonts w:ascii="Helvetica" w:hAnsi="Helvetica"/>
-          <w:color w:val="4472C4" w:themeColor="accent1"/>
-        </w:rPr>
-        <w:t xml:space="preserve"> in Round 2 of</w:t>
-      </w:r>
-      <w:r>
-        <w:rPr>
-          <w:rFonts w:ascii="Helvetica" w:hAnsi="Helvetica"/>
-          <w:color w:val="4472C4" w:themeColor="accent1"/>
-        </w:rPr>
-        <w:t xml:space="preserve"> Condition B. </w:t>
+        <w:t>availabl</w:t>
+      </w:r>
+      <w:r>
+        <w:rPr>
+          <w:rFonts w:ascii="Helvetica" w:hAnsi="Helvetica"/>
+          <w:color w:val="4472C4" w:themeColor="accent1"/>
+        </w:rPr>
+        <w:t>e</w:t>
+      </w:r>
+      <w:r>
+        <w:rPr>
+          <w:rFonts w:ascii="Helvetica" w:hAnsi="Helvetica"/>
+          <w:color w:val="4472C4" w:themeColor="accent1"/>
+        </w:rPr>
+        <w:t xml:space="preserve">. </w:t>
       </w:r>
       <w:r>
         <w:rPr>
@@ -1635,21 +1649,30 @@
           <w:rFonts w:ascii="Helvetica" w:hAnsi="Helvetica"/>
           <w:color w:val="4472C4" w:themeColor="accent1"/>
         </w:rPr>
-        <w:t xml:space="preserve"> (and Round 2 of Condition C</w:t>
-      </w:r>
-      <w:r>
-        <w:rPr>
-          <w:rFonts w:ascii="Helvetica" w:hAnsi="Helvetica"/>
-          <w:color w:val="4472C4" w:themeColor="accent1"/>
-        </w:rPr>
-        <w:t>?</w:t>
-      </w:r>
-      <w:r>
-        <w:rPr>
-          <w:rFonts w:ascii="Helvetica" w:hAnsi="Helvetica"/>
-          <w:color w:val="4472C4" w:themeColor="accent1"/>
-        </w:rPr>
-        <w:t>)</w:t>
+        <w:t xml:space="preserve"> </w:t>
+      </w:r>
+      <w:r>
+        <w:rPr>
+          <w:rFonts w:ascii="Helvetica" w:hAnsi="Helvetica"/>
+          <w:color w:val="4472C4" w:themeColor="accent1"/>
+        </w:rPr>
+        <w:t xml:space="preserve">(which would be a silly thing to do?) perhaps we keep any condition A prestige copying separate and </w:t>
+      </w:r>
+      <w:proofErr w:type="spellStart"/>
+      <w:r>
+        <w:rPr>
+          <w:rFonts w:ascii="Helvetica" w:hAnsi="Helvetica"/>
+          <w:color w:val="4472C4" w:themeColor="accent1"/>
+        </w:rPr>
+        <w:t>analyse</w:t>
+      </w:r>
+      <w:proofErr w:type="spellEnd"/>
+      <w:r>
+        <w:rPr>
+          <w:rFonts w:ascii="Helvetica" w:hAnsi="Helvetica"/>
+          <w:color w:val="4472C4" w:themeColor="accent1"/>
+        </w:rPr>
+        <w:t xml:space="preserve"> that separately as a strange form of maladaptive prestige-biased copying?** </w:t>
       </w:r>
       <w:r>
         <w:rPr>
@@ -1674,7 +1697,19 @@
         <w:rPr>
           <w:rFonts w:ascii="Helvetica" w:hAnsi="Helvetica"/>
         </w:rPr>
-        <w:t xml:space="preserve">Participants choose to view “most copied” info more in </w:t>
+        <w:t xml:space="preserve">Participants choose to view </w:t>
+      </w:r>
+      <w:r>
+        <w:rPr>
+          <w:rFonts w:ascii="Helvetica" w:hAnsi="Helvetica"/>
+        </w:rPr>
+        <w:t>prestige</w:t>
+      </w:r>
+      <w:r>
+        <w:rPr>
+          <w:rFonts w:ascii="Helvetica" w:hAnsi="Helvetica"/>
+        </w:rPr>
+        <w:t xml:space="preserve"> info more in </w:t>
       </w:r>
       <w:r>
         <w:rPr>
@@ -2011,88 +2046,635 @@
           <w:color w:val="000000" w:themeColor="text1"/>
           <w:lang w:val="en-GB"/>
         </w:rPr>
-        <w:t xml:space="preserve"> will be used for a generalised linear mixed model. The demonstrators will be coded as “highest scoring/copied” versus “not highest scoring/copied” (</w:t>
-      </w:r>
-      <w:r>
-        <w:rPr>
-          <w:rFonts w:ascii="Helvetica" w:hAnsi="Helvetica"/>
-          <w:color w:val="000000" w:themeColor="text1"/>
-          <w:lang w:val="en-GB"/>
-        </w:rPr>
-        <w:t xml:space="preserve">aggregated </w:t>
-      </w:r>
+        <w:t xml:space="preserve"> will be used for a </w:t>
+      </w:r>
+      <w:r>
+        <w:rPr>
+          <w:rFonts w:ascii="Helvetica" w:hAnsi="Helvetica"/>
+          <w:color w:val="000000" w:themeColor="text1"/>
+          <w:lang w:val="en-GB"/>
+        </w:rPr>
+        <w:t>multilevel binomial model</w:t>
+      </w:r>
+      <w:r>
+        <w:rPr>
+          <w:rFonts w:ascii="Helvetica" w:hAnsi="Helvetica"/>
+          <w:color w:val="000000" w:themeColor="text1"/>
+          <w:lang w:val="en-GB"/>
+        </w:rPr>
+        <w:t xml:space="preserve">. The demonstrators will be coded as “highest scoring/copied” </w:t>
+      </w:r>
+      <w:r>
+        <w:rPr>
+          <w:rFonts w:ascii="Helvetica" w:hAnsi="Helvetica"/>
+          <w:color w:val="000000" w:themeColor="text1"/>
+          <w:lang w:val="en-GB"/>
+        </w:rPr>
+        <w:t>or not,</w:t>
+      </w:r>
+      <w:r>
+        <w:rPr>
+          <w:rFonts w:ascii="Helvetica" w:hAnsi="Helvetica"/>
+          <w:color w:val="000000" w:themeColor="text1"/>
+          <w:lang w:val="en-GB"/>
+        </w:rPr>
+        <w:t xml:space="preserve"> to check if participants were consistently choosing the top scorer/most copied out of </w:t>
+      </w:r>
+      <w:r>
+        <w:rPr>
+          <w:rFonts w:ascii="Helvetica" w:hAnsi="Helvetica"/>
+          <w:color w:val="000000" w:themeColor="text1"/>
+          <w:lang w:val="en-GB"/>
+        </w:rPr>
+        <w:t xml:space="preserve">those </w:t>
+      </w:r>
+      <w:r>
+        <w:rPr>
+          <w:rFonts w:ascii="Helvetica" w:hAnsi="Helvetica"/>
+          <w:color w:val="000000" w:themeColor="text1"/>
+          <w:lang w:val="en-GB"/>
+        </w:rPr>
+        <w:t>that were available for that copying instance</w:t>
+      </w:r>
+      <w:r>
+        <w:rPr>
+          <w:rFonts w:ascii="Helvetica" w:hAnsi="Helvetica"/>
+          <w:color w:val="4472C4" w:themeColor="accent1"/>
+          <w:lang w:val="en-GB"/>
+        </w:rPr>
+        <w:t xml:space="preserve">. </w:t>
+      </w:r>
+      <w:r>
+        <w:rPr>
+          <w:rFonts w:ascii="Helvetica" w:hAnsi="Helvetica"/>
+          <w:color w:val="4472C4" w:themeColor="accent1"/>
+          <w:lang w:val="en-GB"/>
+        </w:rPr>
+        <w:t>“Highest scorer” or “Most copied” will be the outcome variable.</w:t>
+      </w:r>
+      <w:r>
+        <w:rPr>
+          <w:rFonts w:ascii="Helvetica" w:hAnsi="Helvetica"/>
+          <w:color w:val="4472C4" w:themeColor="accent1"/>
+          <w:lang w:val="en-GB"/>
+        </w:rPr>
+        <w:t xml:space="preserve"> </w:t>
+      </w:r>
+      <w:r>
+        <w:rPr>
+          <w:rFonts w:ascii="Helvetica" w:hAnsi="Helvetica"/>
+          <w:color w:val="4472C4" w:themeColor="accent1"/>
+          <w:lang w:val="en-GB"/>
+        </w:rPr>
+        <w:t>We will use a multilevel model with varying intercepts for</w:t>
+      </w:r>
+      <w:r>
+        <w:rPr>
+          <w:rFonts w:ascii="Helvetica" w:hAnsi="Helvetica"/>
+          <w:color w:val="4472C4" w:themeColor="accent1"/>
+          <w:lang w:val="en-GB"/>
+        </w:rPr>
+        <w:t xml:space="preserve"> group,</w:t>
+      </w:r>
+      <w:r>
+        <w:rPr>
+          <w:rFonts w:ascii="Helvetica" w:hAnsi="Helvetica"/>
+          <w:color w:val="4472C4" w:themeColor="accent1"/>
+          <w:lang w:val="en-GB"/>
+        </w:rPr>
+        <w:t xml:space="preserve"> participant</w:t>
+      </w:r>
+      <w:r>
+        <w:rPr>
+          <w:rFonts w:ascii="Helvetica" w:hAnsi="Helvetica"/>
+          <w:color w:val="4472C4" w:themeColor="accent1"/>
+          <w:lang w:val="en-GB"/>
+        </w:rPr>
+        <w:t>,</w:t>
+      </w:r>
+      <w:r>
+        <w:rPr>
+          <w:rFonts w:ascii="Helvetica" w:hAnsi="Helvetica"/>
+          <w:color w:val="4472C4" w:themeColor="accent1"/>
+          <w:lang w:val="en-GB"/>
+        </w:rPr>
+        <w:t xml:space="preserve"> </w:t>
+      </w:r>
+      <w:r>
+        <w:rPr>
+          <w:rFonts w:ascii="Helvetica" w:hAnsi="Helvetica"/>
+          <w:color w:val="4472C4" w:themeColor="accent1"/>
+          <w:lang w:val="en-GB"/>
+        </w:rPr>
+        <w:t>(</w:t>
+      </w:r>
+      <w:r>
+        <w:rPr>
+          <w:rFonts w:ascii="Helvetica" w:hAnsi="Helvetica"/>
+          <w:color w:val="4472C4" w:themeColor="accent1"/>
+          <w:lang w:val="en-GB"/>
+        </w:rPr>
+        <w:t>and question</w:t>
+      </w:r>
+      <w:r>
+        <w:rPr>
+          <w:rFonts w:ascii="Helvetica" w:hAnsi="Helvetica"/>
+          <w:color w:val="4472C4" w:themeColor="accent1"/>
+          <w:lang w:val="en-GB"/>
+        </w:rPr>
+        <w:t>?)</w:t>
+      </w:r>
+      <w:r>
+        <w:rPr>
+          <w:rFonts w:ascii="Helvetica" w:hAnsi="Helvetica"/>
+          <w:color w:val="4472C4" w:themeColor="accent1"/>
+          <w:lang w:val="en-GB"/>
+        </w:rPr>
+        <w:t xml:space="preserve"> </w:t>
+      </w:r>
+    </w:p>
+    <w:p>
+      <w:pPr>
+        <w:rPr>
+          <w:rFonts w:ascii="Helvetica" w:hAnsi="Helvetica"/>
+          <w:color w:val="4472C4" w:themeColor="accent1"/>
+          <w:lang w:val="en-GB"/>
+        </w:rPr>
+      </w:pPr>
+    </w:p>
+    <w:p>
+      <w:pPr>
+        <w:outlineLvl w:val="0"/>
+        <w:rPr>
+          <w:rFonts w:ascii="Helvetica" w:hAnsi="Helvetica"/>
+          <w:color w:val="4472C4" w:themeColor="accent1"/>
+          <w:lang w:val="en-GB"/>
+        </w:rPr>
+      </w:pPr>
       <w:proofErr w:type="spellStart"/>
       <w:r>
         <w:rPr>
           <w:rFonts w:ascii="Helvetica" w:hAnsi="Helvetica"/>
-          <w:color w:val="000000" w:themeColor="text1"/>
-          <w:lang w:val="en-GB"/>
-        </w:rPr>
-        <w:t>bimomial</w:t>
+          <w:color w:val="4472C4" w:themeColor="accent1"/>
+          <w:lang w:val="en-GB"/>
+        </w:rPr>
+        <w:t>TopCopy</w:t>
       </w:r>
       <w:proofErr w:type="spellEnd"/>
       <w:r>
         <w:rPr>
           <w:rFonts w:ascii="Helvetica" w:hAnsi="Helvetica"/>
-          <w:color w:val="000000" w:themeColor="text1"/>
-          <w:lang w:val="en-GB"/>
-        </w:rPr>
-        <w:t xml:space="preserve">) to check if participants were consistently choosing the top scorer/most copied out of </w:t>
-      </w:r>
-      <w:r>
-        <w:rPr>
-          <w:rFonts w:ascii="Helvetica" w:hAnsi="Helvetica"/>
-          <w:color w:val="000000" w:themeColor="text1"/>
-          <w:lang w:val="en-GB"/>
-        </w:rPr>
-        <w:t xml:space="preserve">those </w:t>
-      </w:r>
-      <w:r>
-        <w:rPr>
-          <w:rFonts w:ascii="Helvetica" w:hAnsi="Helvetica"/>
-          <w:color w:val="000000" w:themeColor="text1"/>
-          <w:lang w:val="en-GB"/>
-        </w:rPr>
-        <w:t>that were available for that copying instance</w:t>
-      </w:r>
-      <w:r>
-        <w:rPr>
-          <w:rFonts w:ascii="Helvetica" w:hAnsi="Helvetica"/>
-          <w:color w:val="4472C4" w:themeColor="accent1"/>
-          <w:lang w:val="en-GB"/>
-        </w:rPr>
-        <w:t>. “Chosen demonstrator” will be the outcome variable and “most copied/highest scorer”</w:t>
-      </w:r>
-      <w:r>
-        <w:rPr>
-          <w:rFonts w:ascii="Helvetica" w:hAnsi="Helvetica"/>
-          <w:color w:val="4472C4" w:themeColor="accent1"/>
-          <w:lang w:val="en-GB"/>
-        </w:rPr>
-        <w:t xml:space="preserve"> will be the predictor variable</w:t>
-      </w:r>
-      <w:r>
-        <w:rPr>
-          <w:rFonts w:ascii="Helvetica" w:hAnsi="Helvetica"/>
-          <w:color w:val="4472C4" w:themeColor="accent1"/>
+          <w:color w:val="4472C4" w:themeColor="accent1"/>
+          <w:lang w:val="en-GB"/>
+        </w:rPr>
+        <w:t xml:space="preserve"> ~ intercept + 1|Participant</w:t>
+      </w:r>
+      <w:r>
+        <w:rPr>
+          <w:rFonts w:ascii="Helvetica" w:hAnsi="Helvetica"/>
+          <w:color w:val="4472C4" w:themeColor="accent1"/>
+          <w:lang w:val="en-GB"/>
+        </w:rPr>
+        <w:t xml:space="preserve"> + 1|</w:t>
+      </w:r>
+      <w:r>
+        <w:rPr>
+          <w:rFonts w:ascii="Helvetica" w:hAnsi="Helvetica"/>
+          <w:color w:val="4472C4" w:themeColor="accent1"/>
+          <w:lang w:val="en-GB"/>
+        </w:rPr>
+        <w:t>group</w:t>
+      </w:r>
+      <w:r>
+        <w:rPr>
+          <w:rFonts w:ascii="Helvetica" w:hAnsi="Helvetica"/>
+          <w:color w:val="4472C4" w:themeColor="accent1"/>
+          <w:lang w:val="en-GB"/>
+        </w:rPr>
+        <w:t xml:space="preserve"> (+1|question?)</w:t>
+      </w:r>
+    </w:p>
+    <w:p>
+      <w:pPr>
+        <w:rPr>
+          <w:rFonts w:ascii="Helvetica" w:hAnsi="Helvetica"/>
+          <w:color w:val="4472C4" w:themeColor="accent1"/>
+          <w:lang w:val="en-GB"/>
+        </w:rPr>
+      </w:pPr>
+    </w:p>
+    <w:p>
+      <w:pPr>
+        <w:outlineLvl w:val="0"/>
+        <w:rPr>
+          <w:rFonts w:ascii="Helvetica" w:hAnsi="Helvetica"/>
+          <w:color w:val="4472C4" w:themeColor="accent1"/>
+          <w:lang w:val="en-GB"/>
+        </w:rPr>
+      </w:pPr>
+      <w:proofErr w:type="spellStart"/>
+      <w:r>
+        <w:rPr>
+          <w:rFonts w:ascii="Helvetica" w:hAnsi="Helvetica"/>
+          <w:color w:val="4472C4" w:themeColor="accent1"/>
+          <w:lang w:val="en-GB"/>
+        </w:rPr>
+        <w:t>presCopy</w:t>
+      </w:r>
+      <w:proofErr w:type="spellEnd"/>
+      <w:r>
+        <w:rPr>
+          <w:rFonts w:ascii="Helvetica" w:hAnsi="Helvetica"/>
+          <w:color w:val="4472C4" w:themeColor="accent1"/>
+          <w:lang w:val="en-GB"/>
+        </w:rPr>
+        <w:t xml:space="preserve"> ~ intercept + 1|Participant</w:t>
+      </w:r>
+      <w:r>
+        <w:rPr>
+          <w:rFonts w:ascii="Helvetica" w:hAnsi="Helvetica"/>
+          <w:color w:val="4472C4" w:themeColor="accent1"/>
+          <w:lang w:val="en-GB"/>
+        </w:rPr>
+        <w:t xml:space="preserve"> (+1|question?)</w:t>
+      </w:r>
+    </w:p>
+    <w:p>
+      <w:pPr>
+        <w:outlineLvl w:val="0"/>
+        <w:rPr>
+          <w:rFonts w:ascii="Helvetica" w:hAnsi="Helvetica"/>
+          <w:color w:val="4472C4" w:themeColor="accent1"/>
+          <w:lang w:val="en-GB"/>
+        </w:rPr>
+      </w:pPr>
+    </w:p>
+    <w:p>
+      <w:pPr>
+        <w:outlineLvl w:val="0"/>
+        <w:rPr>
+          <w:rFonts w:ascii="Helvetica" w:hAnsi="Helvetica"/>
+          <w:color w:val="4472C4" w:themeColor="accent1"/>
+          <w:lang w:val="en-GB"/>
+        </w:rPr>
+      </w:pPr>
+      <w:r>
+        <w:rPr>
+          <w:rFonts w:ascii="Helvetica" w:hAnsi="Helvetica"/>
+          <w:color w:val="4472C4" w:themeColor="accent1"/>
+          <w:lang w:val="en-GB"/>
+        </w:rPr>
+        <w:t xml:space="preserve">OR: </w:t>
+      </w:r>
+    </w:p>
+    <w:p>
+      <w:pPr>
+        <w:outlineLvl w:val="0"/>
+        <w:rPr>
+          <w:rFonts w:ascii="Helvetica" w:hAnsi="Helvetica"/>
+          <w:color w:val="4472C4" w:themeColor="accent1"/>
+          <w:lang w:val="en-GB"/>
+        </w:rPr>
+      </w:pPr>
+    </w:p>
+    <w:p>
+      <w:pPr>
+        <w:outlineLvl w:val="0"/>
+        <w:rPr>
+          <w:rFonts w:ascii="Helvetica" w:hAnsi="Helvetica"/>
+          <w:color w:val="4472C4" w:themeColor="accent1"/>
+          <w:lang w:val="en-GB"/>
+        </w:rPr>
+      </w:pPr>
+      <w:proofErr w:type="spellStart"/>
+      <w:r>
+        <w:rPr>
+          <w:rFonts w:ascii="Helvetica" w:hAnsi="Helvetica"/>
+          <w:color w:val="4472C4" w:themeColor="accent1"/>
+          <w:lang w:val="en-GB"/>
+        </w:rPr>
+        <w:t>Chosen.demonstrator</w:t>
+      </w:r>
+      <w:proofErr w:type="spellEnd"/>
+      <w:r>
+        <w:rPr>
+          <w:rFonts w:ascii="Helvetica" w:hAnsi="Helvetica"/>
+          <w:color w:val="4472C4" w:themeColor="accent1"/>
+          <w:lang w:val="en-GB"/>
+        </w:rPr>
+        <w:t xml:space="preserve"> ~ </w:t>
+      </w:r>
+      <w:proofErr w:type="spellStart"/>
+      <w:r>
+        <w:rPr>
+          <w:rFonts w:ascii="Helvetica" w:hAnsi="Helvetica"/>
+          <w:color w:val="4472C4" w:themeColor="accent1"/>
+          <w:lang w:val="en-GB"/>
+        </w:rPr>
+        <w:t>interecept</w:t>
+      </w:r>
+      <w:proofErr w:type="spellEnd"/>
+      <w:r>
+        <w:rPr>
+          <w:rFonts w:ascii="Helvetica" w:hAnsi="Helvetica"/>
+          <w:color w:val="4472C4" w:themeColor="accent1"/>
+          <w:lang w:val="en-GB"/>
+        </w:rPr>
+        <w:t xml:space="preserve"> + </w:t>
+      </w:r>
+      <w:proofErr w:type="spellStart"/>
+      <w:r>
+        <w:rPr>
+          <w:rFonts w:ascii="Helvetica" w:hAnsi="Helvetica"/>
+          <w:color w:val="4472C4" w:themeColor="accent1"/>
+          <w:lang w:val="en-GB"/>
+        </w:rPr>
+        <w:t>top.scorer</w:t>
+      </w:r>
+      <w:proofErr w:type="spellEnd"/>
+      <w:r>
+        <w:rPr>
+          <w:rFonts w:ascii="Helvetica" w:hAnsi="Helvetica"/>
+          <w:color w:val="4472C4" w:themeColor="accent1"/>
+          <w:lang w:val="en-GB"/>
+        </w:rPr>
+        <w:t xml:space="preserve"> + 1|participant + 1|question ?</w:t>
+      </w:r>
+    </w:p>
+    <w:p>
+      <w:pPr>
+        <w:outlineLvl w:val="0"/>
+        <w:rPr>
+          <w:rFonts w:ascii="Helvetica" w:hAnsi="Helvetica"/>
+          <w:color w:val="4472C4" w:themeColor="accent1"/>
+          <w:lang w:val="en-GB"/>
+        </w:rPr>
+      </w:pPr>
+      <w:proofErr w:type="spellStart"/>
+      <w:r>
+        <w:rPr>
+          <w:rFonts w:ascii="Helvetica" w:hAnsi="Helvetica"/>
+          <w:color w:val="4472C4" w:themeColor="accent1"/>
+          <w:lang w:val="en-GB"/>
+        </w:rPr>
+        <w:t>Chosen.demonstrator</w:t>
+      </w:r>
+      <w:proofErr w:type="spellEnd"/>
+      <w:r>
+        <w:rPr>
+          <w:rFonts w:ascii="Helvetica" w:hAnsi="Helvetica"/>
+          <w:color w:val="4472C4" w:themeColor="accent1"/>
+          <w:lang w:val="en-GB"/>
+        </w:rPr>
+        <w:t xml:space="preserve"> ~ </w:t>
+      </w:r>
+      <w:proofErr w:type="spellStart"/>
+      <w:r>
+        <w:rPr>
+          <w:rFonts w:ascii="Helvetica" w:hAnsi="Helvetica"/>
+          <w:color w:val="4472C4" w:themeColor="accent1"/>
+          <w:lang w:val="en-GB"/>
+        </w:rPr>
+        <w:t>interecept</w:t>
+      </w:r>
+      <w:proofErr w:type="spellEnd"/>
+      <w:r>
+        <w:rPr>
+          <w:rFonts w:ascii="Helvetica" w:hAnsi="Helvetica"/>
+          <w:color w:val="4472C4" w:themeColor="accent1"/>
+          <w:lang w:val="en-GB"/>
+        </w:rPr>
+        <w:t xml:space="preserve"> +  </w:t>
+      </w:r>
+      <w:proofErr w:type="spellStart"/>
+      <w:r>
+        <w:rPr>
+          <w:rFonts w:ascii="Helvetica" w:hAnsi="Helvetica"/>
+          <w:color w:val="4472C4" w:themeColor="accent1"/>
+          <w:lang w:val="en-GB"/>
+        </w:rPr>
+        <w:t>most.copied</w:t>
+      </w:r>
+      <w:proofErr w:type="spellEnd"/>
+      <w:r>
+        <w:rPr>
+          <w:rFonts w:ascii="Helvetica" w:hAnsi="Helvetica"/>
+          <w:color w:val="4472C4" w:themeColor="accent1"/>
+          <w:lang w:val="en-GB"/>
+        </w:rPr>
+        <w:t xml:space="preserve"> </w:t>
+      </w:r>
+      <w:r>
+        <w:rPr>
+          <w:rFonts w:ascii="Helvetica" w:hAnsi="Helvetica"/>
+          <w:color w:val="4472C4" w:themeColor="accent1"/>
+          <w:lang w:val="en-GB"/>
+        </w:rPr>
+        <w:t xml:space="preserve">+ 1|participant + 1|question ? </w:t>
+      </w:r>
+    </w:p>
+    <w:p>
+      <w:pPr>
+        <w:outlineLvl w:val="0"/>
+        <w:rPr>
+          <w:rFonts w:ascii="Helvetica" w:hAnsi="Helvetica"/>
+          <w:color w:val="4472C4" w:themeColor="accent1"/>
+          <w:lang w:val="en-GB"/>
+        </w:rPr>
+      </w:pPr>
+    </w:p>
+    <w:p>
+      <w:pPr>
+        <w:outlineLvl w:val="0"/>
+        <w:rPr>
+          <w:rFonts w:ascii="Helvetica" w:hAnsi="Helvetica"/>
+          <w:color w:val="4472C4" w:themeColor="accent1"/>
+          <w:lang w:val="en-GB"/>
+        </w:rPr>
+      </w:pPr>
+      <w:r>
+        <w:rPr>
+          <w:rFonts w:ascii="Helvetica" w:hAnsi="Helvetica"/>
+          <w:color w:val="4472C4" w:themeColor="accent1"/>
+          <w:lang w:val="en-GB"/>
+        </w:rPr>
+        <w:t>Or</w:t>
+      </w:r>
+      <w:r>
+        <w:rPr>
+          <w:rFonts w:ascii="Helvetica" w:hAnsi="Helvetica"/>
+          <w:color w:val="4472C4" w:themeColor="accent1"/>
+          <w:lang w:val="en-GB"/>
+        </w:rPr>
+        <w:t xml:space="preserve">, multinomial…?? </w:t>
+      </w:r>
+    </w:p>
+    <w:p>
+      <w:pPr>
+        <w:rPr>
+          <w:rFonts w:ascii="Helvetica" w:hAnsi="Helvetica"/>
+          <w:color w:val="4472C4" w:themeColor="accent1"/>
+          <w:lang w:val="en-GB"/>
+        </w:rPr>
+      </w:pPr>
+    </w:p>
+    <w:p>
+      <w:pPr>
+        <w:outlineLvl w:val="0"/>
+        <w:rPr>
+          <w:rFonts w:ascii="Helvetica" w:hAnsi="Helvetica"/>
+          <w:b/>
+          <w:color w:val="000000" w:themeColor="text1"/>
+          <w:lang w:val="en-GB"/>
+        </w:rPr>
+      </w:pPr>
+      <w:r>
+        <w:rPr>
+          <w:rFonts w:ascii="Helvetica" w:hAnsi="Helvetica"/>
+          <w:b/>
+          <w:color w:val="000000" w:themeColor="text1"/>
+          <w:lang w:val="en-GB"/>
+        </w:rPr>
+        <w:t>Analysis 2</w:t>
+      </w:r>
+      <w:r>
+        <w:rPr>
+          <w:rFonts w:ascii="Helvetica" w:hAnsi="Helvetica"/>
+          <w:b/>
+          <w:color w:val="000000" w:themeColor="text1"/>
+          <w:lang w:val="en-GB"/>
+        </w:rPr>
+        <w:t xml:space="preserve">: </w:t>
+      </w:r>
+    </w:p>
+    <w:p>
+      <w:pPr>
+        <w:rPr>
+          <w:rFonts w:ascii="Helvetica" w:hAnsi="Helvetica"/>
+          <w:color w:val="000000" w:themeColor="text1"/>
+          <w:lang w:val="en-GB"/>
+        </w:rPr>
+      </w:pPr>
+    </w:p>
+    <w:p>
+      <w:pPr>
+        <w:rPr>
+          <w:rFonts w:ascii="Helvetica" w:hAnsi="Helvetica"/>
+          <w:color w:val="000000" w:themeColor="text1"/>
+          <w:lang w:val="en-GB"/>
+        </w:rPr>
+      </w:pPr>
+      <w:r>
+        <w:rPr>
+          <w:rFonts w:ascii="Helvetica" w:hAnsi="Helvetica"/>
+          <w:color w:val="000000" w:themeColor="text1"/>
+          <w:lang w:val="en-GB"/>
+        </w:rPr>
+        <w:t xml:space="preserve">To test Prediction 3, a generalised linear mixed model of all data from </w:t>
+      </w:r>
+      <w:r>
+        <w:rPr>
+          <w:rFonts w:ascii="Helvetica" w:hAnsi="Helvetica"/>
+          <w:color w:val="000000" w:themeColor="text1"/>
+          <w:lang w:val="en-GB"/>
+        </w:rPr>
+        <w:t>Round 2</w:t>
+      </w:r>
+      <w:r>
+        <w:rPr>
+          <w:rFonts w:ascii="Helvetica" w:hAnsi="Helvetica"/>
+          <w:color w:val="000000" w:themeColor="text1"/>
+          <w:lang w:val="en-GB"/>
+        </w:rPr>
+        <w:t xml:space="preserve"> will be used with “info choice” (i.e. </w:t>
+      </w:r>
+      <w:r>
+        <w:rPr>
+          <w:rFonts w:ascii="Helvetica" w:hAnsi="Helvetica"/>
+          <w:color w:val="000000" w:themeColor="text1"/>
+          <w:lang w:val="en-GB"/>
+        </w:rPr>
+        <w:t>prestige</w:t>
+      </w:r>
+      <w:r>
+        <w:rPr>
+          <w:rFonts w:ascii="Helvetica" w:hAnsi="Helvetica"/>
+          <w:color w:val="000000" w:themeColor="text1"/>
+          <w:lang w:val="en-GB"/>
+        </w:rPr>
+        <w:t xml:space="preserve"> or not) as the outcome variable (binomial), with condition as the predictor variables, and a random effect for participant. Condition B will be coded as the baseline, to compare both Condition A and Condition C to Condition B, as we expect more copying to occur in Condition B than either of the other conditions. We will compare this model to a null model</w:t>
+      </w:r>
+      <w:r>
+        <w:rPr>
+          <w:rFonts w:ascii="Helvetica" w:hAnsi="Helvetica"/>
+          <w:color w:val="000000" w:themeColor="text1"/>
           <w:lang w:val="en-GB"/>
         </w:rPr>
         <w:t xml:space="preserve">. </w:t>
       </w:r>
-      <w:r>
-        <w:rPr>
-          <w:rFonts w:ascii="Helvetica" w:hAnsi="Helvetica"/>
-          <w:color w:val="4472C4" w:themeColor="accent1"/>
-          <w:lang w:val="en-GB"/>
-        </w:rPr>
-        <w:t xml:space="preserve">We will use a multilevel model with varying intercepts for participant and question and will use model predictions and model comparison for inference. </w:t>
-      </w:r>
-    </w:p>
-    <w:p>
-      <w:pPr>
-        <w:rPr>
-          <w:rFonts w:ascii="Helvetica" w:hAnsi="Helvetica"/>
-          <w:color w:val="4472C4" w:themeColor="accent1"/>
+    </w:p>
+    <w:p>
+      <w:pPr>
+        <w:rPr>
+          <w:rFonts w:ascii="Helvetica" w:hAnsi="Helvetica"/>
+          <w:color w:val="000000" w:themeColor="text1"/>
+          <w:lang w:val="en-GB"/>
+        </w:rPr>
+      </w:pPr>
+      <w:r>
+        <w:rPr>
+          <w:rFonts w:ascii="Helvetica" w:hAnsi="Helvetica"/>
+          <w:color w:val="4472C4" w:themeColor="accent1"/>
+          <w:lang w:val="en-GB"/>
+        </w:rPr>
+        <w:t xml:space="preserve">Wondering whether to have Condition A as the baseline as it is our most “control”- like condition where we wouldn’t really expect them to copy or do well because all the information is useless. I said B initially as that is our strongest prediction, they really should be doing the most </w:t>
+      </w:r>
+      <w:r>
+        <w:rPr>
+          <w:rFonts w:ascii="Helvetica" w:hAnsi="Helvetica"/>
+          <w:color w:val="4472C4" w:themeColor="accent1"/>
+          <w:lang w:val="en-GB"/>
+        </w:rPr>
+        <w:t xml:space="preserve">prestige </w:t>
+      </w:r>
+      <w:r>
+        <w:rPr>
+          <w:rFonts w:ascii="Helvetica" w:hAnsi="Helvetica"/>
+          <w:color w:val="4472C4" w:themeColor="accent1"/>
+          <w:lang w:val="en-GB"/>
+        </w:rPr>
+        <w:t>copying</w:t>
+      </w:r>
+      <w:r>
+        <w:rPr>
+          <w:rFonts w:ascii="Helvetica" w:hAnsi="Helvetica"/>
+          <w:color w:val="4472C4" w:themeColor="accent1"/>
+          <w:lang w:val="en-GB"/>
+        </w:rPr>
+        <w:t xml:space="preserve"> in this condition and the least in the other two, whereas it’s possible that prestige-bias is so strong that they even use it in Condition A too…</w:t>
+      </w:r>
+      <w:r>
+        <w:rPr>
+          <w:rFonts w:ascii="Helvetica" w:hAnsi="Helvetica"/>
+          <w:color w:val="4472C4" w:themeColor="accent1"/>
+          <w:lang w:val="en-GB"/>
+        </w:rPr>
+        <w:t xml:space="preserve"> </w:t>
+      </w:r>
+      <w:r>
+        <w:rPr>
+          <w:rFonts w:ascii="Helvetica" w:hAnsi="Helvetica"/>
+          <w:color w:val="000000" w:themeColor="text1"/>
+          <w:lang w:val="en-GB"/>
+        </w:rPr>
+        <w:t xml:space="preserve"> </w:t>
+      </w:r>
+    </w:p>
+    <w:p>
+      <w:pPr>
+        <w:rPr>
+          <w:rFonts w:ascii="Helvetica" w:hAnsi="Helvetica"/>
+          <w:color w:val="000000" w:themeColor="text1"/>
           <w:lang w:val="en-GB"/>
         </w:rPr>
       </w:pPr>
@@ -2102,7 +2684,7 @@
         <w:outlineLvl w:val="0"/>
         <w:rPr>
           <w:rFonts w:ascii="Helvetica" w:hAnsi="Helvetica"/>
-          <w:color w:val="4472C4" w:themeColor="accent1"/>
+          <w:color w:val="000000" w:themeColor="text1"/>
           <w:lang w:val="en-GB"/>
         </w:rPr>
       </w:pPr>
@@ -2110,64 +2692,69 @@
       <w:r>
         <w:rPr>
           <w:rFonts w:ascii="Helvetica" w:hAnsi="Helvetica"/>
-          <w:color w:val="4472C4" w:themeColor="accent1"/>
-          <w:lang w:val="en-GB"/>
-        </w:rPr>
-        <w:t>Chosen.demonstrator</w:t>
+          <w:color w:val="000000" w:themeColor="text1"/>
+          <w:lang w:val="en-GB"/>
+        </w:rPr>
+        <w:t>Info.Choice</w:t>
       </w:r>
       <w:proofErr w:type="spellEnd"/>
       <w:r>
         <w:rPr>
           <w:rFonts w:ascii="Helvetica" w:hAnsi="Helvetica"/>
-          <w:color w:val="4472C4" w:themeColor="accent1"/>
-          <w:lang w:val="en-GB"/>
-        </w:rPr>
-        <w:t xml:space="preserve"> ~ intercept + </w:t>
-      </w:r>
-      <w:proofErr w:type="spellStart"/>
-      <w:proofErr w:type="gramStart"/>
-      <w:r>
-        <w:rPr>
-          <w:rFonts w:ascii="Helvetica" w:hAnsi="Helvetica"/>
-          <w:color w:val="4472C4" w:themeColor="accent1"/>
-          <w:lang w:val="en-GB"/>
-        </w:rPr>
-        <w:t>highest.scorer</w:t>
-      </w:r>
-      <w:proofErr w:type="spellEnd"/>
-      <w:proofErr w:type="gramEnd"/>
-      <w:r>
-        <w:rPr>
-          <w:rFonts w:ascii="Helvetica" w:hAnsi="Helvetica"/>
-          <w:color w:val="4472C4" w:themeColor="accent1"/>
-          <w:lang w:val="en-GB"/>
-        </w:rPr>
-        <w:t xml:space="preserve"> + 1|Participant</w:t>
-      </w:r>
-      <w:r>
-        <w:rPr>
-          <w:rFonts w:ascii="Helvetica" w:hAnsi="Helvetica"/>
-          <w:color w:val="4472C4" w:themeColor="accent1"/>
-          <w:lang w:val="en-GB"/>
-        </w:rPr>
-        <w:t xml:space="preserve"> + 1|</w:t>
-      </w:r>
-      <w:r>
-        <w:rPr>
-          <w:rFonts w:ascii="Helvetica" w:hAnsi="Helvetica"/>
-          <w:color w:val="4472C4" w:themeColor="accent1"/>
-          <w:lang w:val="en-GB"/>
-        </w:rPr>
-        <w:t>group</w:t>
-      </w:r>
-      <w:r>
-        <w:rPr>
-          <w:rFonts w:ascii="Helvetica" w:hAnsi="Helvetica"/>
-          <w:color w:val="4472C4" w:themeColor="accent1"/>
-          <w:lang w:val="en-GB"/>
-        </w:rPr>
-        <w:t>??</w:t>
-      </w:r>
+          <w:color w:val="000000" w:themeColor="text1"/>
+          <w:lang w:val="en-GB"/>
+        </w:rPr>
+        <w:t xml:space="preserve">  ~ intercept +  Condition A  +  Condition C  + 1|Participant</w:t>
+      </w:r>
+      <w:r>
+        <w:rPr>
+          <w:rFonts w:ascii="Helvetica" w:hAnsi="Helvetica"/>
+          <w:color w:val="000000" w:themeColor="text1"/>
+          <w:lang w:val="en-GB"/>
+        </w:rPr>
+        <w:t xml:space="preserve"> +</w:t>
+      </w:r>
+      <w:r>
+        <w:rPr>
+          <w:rFonts w:ascii="Helvetica" w:hAnsi="Helvetica"/>
+          <w:color w:val="000000" w:themeColor="text1"/>
+          <w:lang w:val="en-GB"/>
+        </w:rPr>
+        <w:t xml:space="preserve"> 1|group</w:t>
+      </w:r>
+      <w:r>
+        <w:rPr>
+          <w:rFonts w:ascii="Helvetica" w:hAnsi="Helvetica"/>
+          <w:color w:val="000000" w:themeColor="text1"/>
+          <w:lang w:val="en-GB"/>
+        </w:rPr>
+        <w:t xml:space="preserve"> </w:t>
+      </w:r>
+      <w:r>
+        <w:rPr>
+          <w:rFonts w:ascii="Helvetica" w:hAnsi="Helvetica"/>
+          <w:color w:val="4472C4" w:themeColor="accent1"/>
+          <w:lang w:val="en-GB"/>
+        </w:rPr>
+        <w:t>1|question?</w:t>
+      </w:r>
+      <w:r>
+        <w:rPr>
+          <w:rFonts w:ascii="Helvetica" w:hAnsi="Helvetica"/>
+          <w:color w:val="4472C4" w:themeColor="accent1"/>
+          <w:lang w:val="en-GB"/>
+        </w:rPr>
+        <w:t xml:space="preserve"> </w:t>
+      </w:r>
+    </w:p>
+    <w:p>
+      <w:pPr>
+        <w:rPr>
+          <w:rFonts w:ascii="Helvetica" w:hAnsi="Helvetica"/>
+          <w:color w:val="4472C4" w:themeColor="accent1"/>
+          <w:lang w:val="en-GB"/>
+        </w:rPr>
+      </w:pPr>
     </w:p>
     <w:p>
       <w:pPr>
@@ -2183,244 +2770,143 @@
         <w:outlineLvl w:val="0"/>
         <w:rPr>
           <w:rFonts w:ascii="Helvetica" w:hAnsi="Helvetica"/>
-          <w:color w:val="4472C4" w:themeColor="accent1"/>
-          <w:lang w:val="en-GB"/>
-        </w:rPr>
-      </w:pPr>
-      <w:proofErr w:type="spellStart"/>
-      <w:r>
-        <w:rPr>
-          <w:rFonts w:ascii="Helvetica" w:hAnsi="Helvetica"/>
-          <w:color w:val="4472C4" w:themeColor="accent1"/>
-          <w:lang w:val="en-GB"/>
-        </w:rPr>
-        <w:t>Chosen.demonstrator</w:t>
-      </w:r>
-      <w:proofErr w:type="spellEnd"/>
-      <w:r>
-        <w:rPr>
-          <w:rFonts w:ascii="Helvetica" w:hAnsi="Helvetica"/>
-          <w:color w:val="4472C4" w:themeColor="accent1"/>
-          <w:lang w:val="en-GB"/>
-        </w:rPr>
-        <w:t xml:space="preserve"> ~ intercept + </w:t>
-      </w:r>
-      <w:proofErr w:type="spellStart"/>
-      <w:proofErr w:type="gramStart"/>
-      <w:r>
-        <w:rPr>
-          <w:rFonts w:ascii="Helvetica" w:hAnsi="Helvetica"/>
-          <w:color w:val="4472C4" w:themeColor="accent1"/>
-          <w:lang w:val="en-GB"/>
-        </w:rPr>
-        <w:t>most.copied</w:t>
-      </w:r>
-      <w:proofErr w:type="spellEnd"/>
-      <w:proofErr w:type="gramEnd"/>
-      <w:r>
-        <w:rPr>
-          <w:rFonts w:ascii="Helvetica" w:hAnsi="Helvetica"/>
-          <w:color w:val="4472C4" w:themeColor="accent1"/>
-          <w:lang w:val="en-GB"/>
-        </w:rPr>
-        <w:t xml:space="preserve"> + 1|Participant</w:t>
-      </w:r>
-    </w:p>
-    <w:p>
-      <w:pPr>
-        <w:outlineLvl w:val="0"/>
-        <w:rPr>
-          <w:rFonts w:ascii="Helvetica" w:hAnsi="Helvetica"/>
-          <w:color w:val="4472C4" w:themeColor="accent1"/>
-          <w:lang w:val="en-GB"/>
-        </w:rPr>
-      </w:pPr>
-    </w:p>
-    <w:p>
-      <w:pPr>
-        <w:outlineLvl w:val="0"/>
-        <w:rPr>
-          <w:rFonts w:ascii="Helvetica" w:hAnsi="Helvetica"/>
-          <w:color w:val="4472C4" w:themeColor="accent1"/>
-          <w:lang w:val="en-GB"/>
-        </w:rPr>
-      </w:pPr>
-      <w:r>
-        <w:rPr>
-          <w:rFonts w:ascii="Helvetica" w:hAnsi="Helvetica"/>
-          <w:color w:val="4472C4" w:themeColor="accent1"/>
-          <w:lang w:val="en-GB"/>
-        </w:rPr>
-        <w:t xml:space="preserve">OR: </w:t>
-      </w:r>
-    </w:p>
-    <w:p>
-      <w:pPr>
-        <w:outlineLvl w:val="0"/>
-        <w:rPr>
-          <w:rFonts w:ascii="Helvetica" w:hAnsi="Helvetica"/>
-          <w:color w:val="4472C4" w:themeColor="accent1"/>
-          <w:lang w:val="en-GB"/>
-        </w:rPr>
-      </w:pPr>
-    </w:p>
-    <w:p>
-      <w:pPr>
-        <w:outlineLvl w:val="0"/>
-        <w:rPr>
-          <w:rFonts w:ascii="Helvetica" w:hAnsi="Helvetica"/>
-          <w:color w:val="4472C4" w:themeColor="accent1"/>
-          <w:lang w:val="en-GB"/>
-        </w:rPr>
-      </w:pPr>
-      <w:r>
-        <w:rPr>
-          <w:rFonts w:ascii="Helvetica" w:hAnsi="Helvetica"/>
-          <w:color w:val="4472C4" w:themeColor="accent1"/>
-          <w:lang w:val="en-GB"/>
-        </w:rPr>
-        <w:t xml:space="preserve">Continuous? </w:t>
-      </w:r>
-      <w:r>
-        <w:rPr>
-          <w:rFonts w:ascii="Helvetica" w:hAnsi="Helvetica"/>
-          <w:color w:val="4472C4" w:themeColor="accent1"/>
-          <w:lang w:val="en-GB"/>
-        </w:rPr>
-        <w:t xml:space="preserve">No because score and </w:t>
-      </w:r>
-      <w:proofErr w:type="spellStart"/>
-      <w:proofErr w:type="gramStart"/>
-      <w:r>
-        <w:rPr>
-          <w:rFonts w:ascii="Helvetica" w:hAnsi="Helvetica"/>
-          <w:color w:val="4472C4" w:themeColor="accent1"/>
-          <w:lang w:val="en-GB"/>
-        </w:rPr>
-        <w:t>n.copies</w:t>
-      </w:r>
-      <w:proofErr w:type="spellEnd"/>
-      <w:proofErr w:type="gramEnd"/>
-      <w:r>
-        <w:rPr>
-          <w:rFonts w:ascii="Helvetica" w:hAnsi="Helvetica"/>
-          <w:color w:val="4472C4" w:themeColor="accent1"/>
-          <w:lang w:val="en-GB"/>
-        </w:rPr>
-        <w:t xml:space="preserve"> diff as they go along… </w:t>
-      </w:r>
-    </w:p>
-    <w:p>
-      <w:pPr>
-        <w:outlineLvl w:val="0"/>
-        <w:rPr>
-          <w:rFonts w:ascii="Helvetica" w:hAnsi="Helvetica"/>
-          <w:color w:val="4472C4" w:themeColor="accent1"/>
-          <w:lang w:val="en-GB"/>
-        </w:rPr>
-      </w:pPr>
-      <w:proofErr w:type="spellStart"/>
-      <w:r>
-        <w:rPr>
-          <w:rFonts w:ascii="Helvetica" w:hAnsi="Helvetica"/>
-          <w:color w:val="4472C4" w:themeColor="accent1"/>
-          <w:lang w:val="en-GB"/>
-        </w:rPr>
-        <w:t>Chosen.demonstrator</w:t>
-      </w:r>
-      <w:proofErr w:type="spellEnd"/>
-      <w:r>
-        <w:rPr>
-          <w:rFonts w:ascii="Helvetica" w:hAnsi="Helvetica"/>
-          <w:color w:val="4472C4" w:themeColor="accent1"/>
-          <w:lang w:val="en-GB"/>
-        </w:rPr>
-        <w:t xml:space="preserve"> ~ </w:t>
-      </w:r>
-      <w:proofErr w:type="spellStart"/>
-      <w:r>
-        <w:rPr>
-          <w:rFonts w:ascii="Helvetica" w:hAnsi="Helvetica"/>
-          <w:color w:val="4472C4" w:themeColor="accent1"/>
-          <w:lang w:val="en-GB"/>
-        </w:rPr>
-        <w:t>interecept</w:t>
-      </w:r>
-      <w:proofErr w:type="spellEnd"/>
-      <w:r>
-        <w:rPr>
-          <w:rFonts w:ascii="Helvetica" w:hAnsi="Helvetica"/>
-          <w:color w:val="4472C4" w:themeColor="accent1"/>
-          <w:lang w:val="en-GB"/>
-        </w:rPr>
-        <w:t xml:space="preserve"> + score + 1|participant + 1|</w:t>
-      </w:r>
-      <w:proofErr w:type="gramStart"/>
-      <w:r>
-        <w:rPr>
-          <w:rFonts w:ascii="Helvetica" w:hAnsi="Helvetica"/>
-          <w:color w:val="4472C4" w:themeColor="accent1"/>
-          <w:lang w:val="en-GB"/>
-        </w:rPr>
-        <w:t>question ???</w:t>
-      </w:r>
-      <w:proofErr w:type="gramEnd"/>
-    </w:p>
-    <w:p>
-      <w:pPr>
-        <w:outlineLvl w:val="0"/>
-        <w:rPr>
-          <w:rFonts w:ascii="Helvetica" w:hAnsi="Helvetica"/>
-          <w:color w:val="4472C4" w:themeColor="accent1"/>
-          <w:lang w:val="en-GB"/>
-        </w:rPr>
-      </w:pPr>
-      <w:proofErr w:type="spellStart"/>
-      <w:r>
-        <w:rPr>
-          <w:rFonts w:ascii="Helvetica" w:hAnsi="Helvetica"/>
-          <w:color w:val="4472C4" w:themeColor="accent1"/>
-          <w:lang w:val="en-GB"/>
-        </w:rPr>
-        <w:t>Chosen.demonstrator</w:t>
-      </w:r>
-      <w:proofErr w:type="spellEnd"/>
-      <w:r>
-        <w:rPr>
-          <w:rFonts w:ascii="Helvetica" w:hAnsi="Helvetica"/>
-          <w:color w:val="4472C4" w:themeColor="accent1"/>
-          <w:lang w:val="en-GB"/>
-        </w:rPr>
-        <w:t xml:space="preserve"> ~ </w:t>
-      </w:r>
-      <w:proofErr w:type="spellStart"/>
-      <w:r>
-        <w:rPr>
-          <w:rFonts w:ascii="Helvetica" w:hAnsi="Helvetica"/>
-          <w:color w:val="4472C4" w:themeColor="accent1"/>
-          <w:lang w:val="en-GB"/>
-        </w:rPr>
-        <w:t>interecept</w:t>
-      </w:r>
-      <w:proofErr w:type="spellEnd"/>
-      <w:r>
-        <w:rPr>
-          <w:rFonts w:ascii="Helvetica" w:hAnsi="Helvetica"/>
-          <w:color w:val="4472C4" w:themeColor="accent1"/>
-          <w:lang w:val="en-GB"/>
-        </w:rPr>
-        <w:t xml:space="preserve"> + prestige + 1|participant + 1|</w:t>
-      </w:r>
-      <w:proofErr w:type="gramStart"/>
-      <w:r>
-        <w:rPr>
-          <w:rFonts w:ascii="Helvetica" w:hAnsi="Helvetica"/>
-          <w:color w:val="4472C4" w:themeColor="accent1"/>
-          <w:lang w:val="en-GB"/>
-        </w:rPr>
-        <w:t>question ???</w:t>
-      </w:r>
-      <w:proofErr w:type="gramEnd"/>
+          <w:b/>
+          <w:color w:val="000000" w:themeColor="text1"/>
+          <w:lang w:val="en-GB"/>
+        </w:rPr>
+      </w:pPr>
+      <w:r>
+        <w:rPr>
+          <w:rFonts w:ascii="Helvetica" w:hAnsi="Helvetica"/>
+          <w:b/>
+          <w:color w:val="000000" w:themeColor="text1"/>
+          <w:lang w:val="en-GB"/>
+        </w:rPr>
+        <w:t>Analysis 3</w:t>
+      </w:r>
+      <w:r>
+        <w:rPr>
+          <w:rFonts w:ascii="Helvetica" w:hAnsi="Helvetica"/>
+          <w:b/>
+          <w:color w:val="000000" w:themeColor="text1"/>
+          <w:lang w:val="en-GB"/>
+        </w:rPr>
+        <w:t xml:space="preserve">: </w:t>
+      </w:r>
+    </w:p>
+    <w:p>
+      <w:pPr>
+        <w:rPr>
+          <w:rFonts w:ascii="Helvetica" w:hAnsi="Helvetica"/>
+          <w:color w:val="000000" w:themeColor="text1"/>
+          <w:lang w:val="en-GB"/>
+        </w:rPr>
+      </w:pPr>
+    </w:p>
+    <w:p>
+      <w:pPr>
+        <w:rPr>
+          <w:rFonts w:ascii="Helvetica" w:hAnsi="Helvetica"/>
+          <w:color w:val="000000" w:themeColor="text1"/>
+          <w:lang w:val="en-GB"/>
+        </w:rPr>
+      </w:pPr>
+      <w:r>
+        <w:rPr>
+          <w:rFonts w:ascii="Helvetica" w:hAnsi="Helvetica"/>
+          <w:color w:val="000000" w:themeColor="text1"/>
+          <w:lang w:val="en-GB"/>
+        </w:rPr>
+        <w:t>To test predictions 4 and 5, a general linear mix</w:t>
+      </w:r>
+      <w:r>
+        <w:rPr>
+          <w:rFonts w:ascii="Helvetica" w:hAnsi="Helvetica"/>
+          <w:color w:val="000000" w:themeColor="text1"/>
+          <w:lang w:val="en-GB"/>
+        </w:rPr>
+        <w:t>ed model of all data</w:t>
+      </w:r>
+      <w:r>
+        <w:rPr>
+          <w:rFonts w:ascii="Helvetica" w:hAnsi="Helvetica"/>
+          <w:color w:val="000000" w:themeColor="text1"/>
+          <w:lang w:val="en-GB"/>
+        </w:rPr>
+        <w:t xml:space="preserve"> will be used with overall score/copying rate as the outcome variable and Condition</w:t>
+      </w:r>
+      <w:r>
+        <w:rPr>
+          <w:rFonts w:ascii="Helvetica" w:hAnsi="Helvetica"/>
+          <w:color w:val="000000" w:themeColor="text1"/>
+          <w:lang w:val="en-GB"/>
+        </w:rPr>
+        <w:t xml:space="preserve"> B and C</w:t>
+      </w:r>
+      <w:r>
+        <w:rPr>
+          <w:rFonts w:ascii="Helvetica" w:hAnsi="Helvetica"/>
+          <w:color w:val="000000" w:themeColor="text1"/>
+          <w:lang w:val="en-GB"/>
+        </w:rPr>
+        <w:t xml:space="preserve"> as the predictor variable</w:t>
+      </w:r>
+      <w:r>
+        <w:rPr>
+          <w:rFonts w:ascii="Helvetica" w:hAnsi="Helvetica"/>
+          <w:color w:val="000000" w:themeColor="text1"/>
+          <w:lang w:val="en-GB"/>
+        </w:rPr>
+        <w:t>s</w:t>
+      </w:r>
+      <w:r>
+        <w:rPr>
+          <w:rFonts w:ascii="Helvetica" w:hAnsi="Helvetica"/>
+          <w:color w:val="000000" w:themeColor="text1"/>
+          <w:lang w:val="en-GB"/>
+        </w:rPr>
+        <w:t>, with a random effect for participant</w:t>
+      </w:r>
+      <w:r>
+        <w:rPr>
+          <w:rFonts w:ascii="Helvetica" w:hAnsi="Helvetica"/>
+          <w:color w:val="000000" w:themeColor="text1"/>
+          <w:lang w:val="en-GB"/>
+        </w:rPr>
+        <w:t xml:space="preserve"> and group</w:t>
+      </w:r>
+      <w:r>
+        <w:rPr>
+          <w:rFonts w:ascii="Helvetica" w:hAnsi="Helvetica"/>
+          <w:color w:val="000000" w:themeColor="text1"/>
+          <w:lang w:val="en-GB"/>
+        </w:rPr>
+        <w:t xml:space="preserve">. Condition A will be used as the baseline to compare scores with Condition B and C, as we expect Condition B and C to both have higher scores than Condition A. </w:t>
+      </w:r>
+      <w:r>
+        <w:rPr>
+          <w:rFonts w:ascii="Helvetica" w:hAnsi="Helvetica"/>
+          <w:color w:val="4472C4" w:themeColor="accent1"/>
+          <w:lang w:val="en-GB"/>
+        </w:rPr>
+        <w:t>I have done this as likelihood to choose to copy on any given question by any given person (per trial). I have then used overall score of each person as this accounts for score attained through copying</w:t>
+      </w:r>
+      <w:r>
+        <w:rPr>
+          <w:rFonts w:ascii="Helvetica" w:hAnsi="Helvetica"/>
+          <w:color w:val="4472C4" w:themeColor="accent1"/>
+          <w:lang w:val="en-GB"/>
+        </w:rPr>
+        <w:t xml:space="preserve"> too</w:t>
+      </w:r>
+      <w:r>
+        <w:rPr>
+          <w:rFonts w:ascii="Helvetica" w:hAnsi="Helvetica"/>
+          <w:color w:val="4472C4" w:themeColor="accent1"/>
+          <w:lang w:val="en-GB"/>
+        </w:rPr>
+        <w:t>.</w:t>
+      </w:r>
       <w:r>
         <w:rPr>
           <w:rFonts w:ascii="Helvetica" w:hAnsi="Helvetica"/>
@@ -2429,354 +2915,66 @@
         </w:rPr>
         <w:t xml:space="preserve"> </w:t>
       </w:r>
-    </w:p>
-    <w:p>
-      <w:pPr>
-        <w:outlineLvl w:val="0"/>
-        <w:rPr>
-          <w:rFonts w:ascii="Helvetica" w:hAnsi="Helvetica"/>
-          <w:color w:val="4472C4" w:themeColor="accent1"/>
-          <w:lang w:val="en-GB"/>
-        </w:rPr>
-      </w:pPr>
-    </w:p>
-    <w:p>
-      <w:pPr>
-        <w:outlineLvl w:val="0"/>
-        <w:rPr>
-          <w:rFonts w:ascii="Helvetica" w:hAnsi="Helvetica"/>
-          <w:color w:val="4472C4" w:themeColor="accent1"/>
-          <w:lang w:val="en-GB"/>
-        </w:rPr>
-      </w:pPr>
-      <w:r>
-        <w:rPr>
-          <w:rFonts w:ascii="Helvetica" w:hAnsi="Helvetica"/>
-          <w:color w:val="4472C4" w:themeColor="accent1"/>
-          <w:lang w:val="en-GB"/>
-        </w:rPr>
-        <w:t xml:space="preserve">So, multinomial…?? </w:t>
-      </w:r>
-    </w:p>
-    <w:p>
-      <w:pPr>
-        <w:outlineLvl w:val="0"/>
-        <w:rPr>
-          <w:rFonts w:ascii="Helvetica" w:hAnsi="Helvetica"/>
-          <w:color w:val="4472C4" w:themeColor="accent1"/>
-          <w:lang w:val="en-GB"/>
-        </w:rPr>
-      </w:pPr>
-    </w:p>
-    <w:p>
-      <w:pPr>
-        <w:outlineLvl w:val="0"/>
-        <w:rPr>
-          <w:rFonts w:ascii="Helvetica" w:hAnsi="Helvetica"/>
-          <w:color w:val="4472C4" w:themeColor="accent1"/>
-          <w:lang w:val="en-GB"/>
-        </w:rPr>
-      </w:pPr>
-    </w:p>
-    <w:p>
-      <w:pPr>
-        <w:rPr>
-          <w:rFonts w:ascii="Helvetica" w:hAnsi="Helvetica"/>
-          <w:color w:val="4472C4" w:themeColor="accent1"/>
-          <w:lang w:val="en-GB"/>
-        </w:rPr>
-      </w:pPr>
-    </w:p>
-    <w:p>
-      <w:pPr>
-        <w:rPr>
-          <w:rFonts w:ascii="Helvetica" w:hAnsi="Helvetica"/>
-          <w:color w:val="4472C4" w:themeColor="accent1"/>
-          <w:lang w:val="en-GB"/>
-        </w:rPr>
-      </w:pPr>
-    </w:p>
-    <w:p>
-      <w:pPr>
-        <w:outlineLvl w:val="0"/>
-        <w:rPr>
-          <w:rFonts w:ascii="Helvetica" w:hAnsi="Helvetica"/>
-          <w:b/>
-          <w:color w:val="000000" w:themeColor="text1"/>
-          <w:lang w:val="en-GB"/>
-        </w:rPr>
-      </w:pPr>
-      <w:r>
-        <w:rPr>
-          <w:rFonts w:ascii="Helvetica" w:hAnsi="Helvetica"/>
-          <w:b/>
-          <w:color w:val="000000" w:themeColor="text1"/>
-          <w:lang w:val="en-GB"/>
-        </w:rPr>
-        <w:t>Analysis 2</w:t>
-      </w:r>
-      <w:r>
-        <w:rPr>
-          <w:rFonts w:ascii="Helvetica" w:hAnsi="Helvetica"/>
-          <w:b/>
-          <w:color w:val="000000" w:themeColor="text1"/>
-          <w:lang w:val="en-GB"/>
-        </w:rPr>
-        <w:t xml:space="preserve">: </w:t>
-      </w:r>
-    </w:p>
-    <w:p>
-      <w:pPr>
-        <w:rPr>
-          <w:rFonts w:ascii="Helvetica" w:hAnsi="Helvetica"/>
-          <w:color w:val="000000" w:themeColor="text1"/>
-          <w:lang w:val="en-GB"/>
-        </w:rPr>
-      </w:pPr>
-    </w:p>
-    <w:p>
-      <w:pPr>
-        <w:rPr>
-          <w:rFonts w:ascii="Helvetica" w:hAnsi="Helvetica"/>
-          <w:color w:val="000000" w:themeColor="text1"/>
-          <w:lang w:val="en-GB"/>
-        </w:rPr>
-      </w:pPr>
-      <w:r>
-        <w:rPr>
-          <w:rFonts w:ascii="Helvetica" w:hAnsi="Helvetica"/>
-          <w:color w:val="000000" w:themeColor="text1"/>
-          <w:lang w:val="en-GB"/>
-        </w:rPr>
-        <w:t xml:space="preserve">To test Prediction 3, a generalised linear mixed model of all data from </w:t>
-      </w:r>
-      <w:r>
-        <w:rPr>
-          <w:rFonts w:ascii="Helvetica" w:hAnsi="Helvetica"/>
-          <w:color w:val="000000" w:themeColor="text1"/>
-          <w:lang w:val="en-GB"/>
-        </w:rPr>
-        <w:t>Round 2</w:t>
-      </w:r>
-      <w:r>
-        <w:rPr>
-          <w:rFonts w:ascii="Helvetica" w:hAnsi="Helvetica"/>
-          <w:color w:val="000000" w:themeColor="text1"/>
-          <w:lang w:val="en-GB"/>
-        </w:rPr>
-        <w:t xml:space="preserve"> will be used with “info choice” (i.e. copy frequency or not) as the outcome variable (binomial), with condition as the predictor variables, and a random effect for participant. Condition B will be coded as the baseline, to compare both Condition A and Condition C to Condition B, as we expect more copying to occur in Condition B than either of the other conditions. We will compare this model to a null model </w:t>
-      </w:r>
-    </w:p>
-    <w:p>
-      <w:pPr>
-        <w:rPr>
-          <w:rFonts w:ascii="Helvetica" w:hAnsi="Helvetica"/>
-          <w:color w:val="000000" w:themeColor="text1"/>
-          <w:lang w:val="en-GB"/>
-        </w:rPr>
-      </w:pPr>
-    </w:p>
-    <w:p>
-      <w:pPr>
-        <w:outlineLvl w:val="0"/>
-        <w:rPr>
-          <w:rFonts w:ascii="Helvetica" w:hAnsi="Helvetica"/>
-          <w:color w:val="000000" w:themeColor="text1"/>
-          <w:lang w:val="en-GB"/>
-        </w:rPr>
-      </w:pPr>
-      <w:proofErr w:type="spellStart"/>
-      <w:proofErr w:type="gramStart"/>
-      <w:r>
-        <w:rPr>
-          <w:rFonts w:ascii="Helvetica" w:hAnsi="Helvetica"/>
-          <w:color w:val="000000" w:themeColor="text1"/>
-          <w:lang w:val="en-GB"/>
-        </w:rPr>
-        <w:t>Info.Choice</w:t>
-      </w:r>
-      <w:proofErr w:type="spellEnd"/>
-      <w:r>
-        <w:rPr>
-          <w:rFonts w:ascii="Helvetica" w:hAnsi="Helvetica"/>
-          <w:color w:val="000000" w:themeColor="text1"/>
-          <w:lang w:val="en-GB"/>
-        </w:rPr>
-        <w:t xml:space="preserve">  ~</w:t>
-      </w:r>
-      <w:proofErr w:type="gramEnd"/>
-      <w:r>
-        <w:rPr>
-          <w:rFonts w:ascii="Helvetica" w:hAnsi="Helvetica"/>
-          <w:color w:val="000000" w:themeColor="text1"/>
-          <w:lang w:val="en-GB"/>
-        </w:rPr>
-        <w:t xml:space="preserve"> intercept +  Condition A  +  Condition C  + 1|Participant</w:t>
-      </w:r>
-      <w:r>
-        <w:rPr>
-          <w:rFonts w:ascii="Helvetica" w:hAnsi="Helvetica"/>
-          <w:color w:val="000000" w:themeColor="text1"/>
-          <w:lang w:val="en-GB"/>
-        </w:rPr>
-        <w:t xml:space="preserve"> +</w:t>
-      </w:r>
-      <w:r>
-        <w:rPr>
-          <w:rFonts w:ascii="Helvetica" w:hAnsi="Helvetica"/>
-          <w:color w:val="000000" w:themeColor="text1"/>
-          <w:lang w:val="en-GB"/>
-        </w:rPr>
-        <w:t xml:space="preserve"> 1|group</w:t>
-      </w:r>
-      <w:r>
-        <w:rPr>
-          <w:rFonts w:ascii="Helvetica" w:hAnsi="Helvetica"/>
-          <w:color w:val="000000" w:themeColor="text1"/>
-          <w:lang w:val="en-GB"/>
-        </w:rPr>
-        <w:t xml:space="preserve"> </w:t>
-      </w:r>
-      <w:r>
-        <w:rPr>
-          <w:rFonts w:ascii="Helvetica" w:hAnsi="Helvetica"/>
-          <w:color w:val="4472C4" w:themeColor="accent1"/>
-          <w:lang w:val="en-GB"/>
-        </w:rPr>
-        <w:t>1|question?</w:t>
-      </w:r>
-      <w:r>
-        <w:rPr>
-          <w:rFonts w:ascii="Helvetica" w:hAnsi="Helvetica"/>
-          <w:color w:val="4472C4" w:themeColor="accent1"/>
-          <w:lang w:val="en-GB"/>
-        </w:rPr>
-        <w:t xml:space="preserve"> </w:t>
-      </w:r>
-    </w:p>
-    <w:p>
-      <w:pPr>
-        <w:rPr>
-          <w:rFonts w:ascii="Helvetica" w:hAnsi="Helvetica"/>
-          <w:color w:val="4472C4" w:themeColor="accent1"/>
-          <w:lang w:val="en-GB"/>
-        </w:rPr>
-      </w:pPr>
-    </w:p>
-    <w:p>
-      <w:pPr>
-        <w:rPr>
-          <w:rFonts w:ascii="Helvetica" w:hAnsi="Helvetica"/>
-          <w:color w:val="4472C4" w:themeColor="accent1"/>
-          <w:lang w:val="en-GB"/>
-        </w:rPr>
-      </w:pPr>
       <w:bookmarkStart w:id="0" w:name="_GoBack"/>
       <w:bookmarkEnd w:id="0"/>
     </w:p>
     <w:p>
       <w:pPr>
+        <w:rPr>
+          <w:rFonts w:ascii="Helvetica" w:hAnsi="Helvetica"/>
+          <w:color w:val="000000" w:themeColor="text1"/>
+          <w:lang w:val="en-GB"/>
+        </w:rPr>
+      </w:pPr>
+    </w:p>
+    <w:p>
+      <w:pPr>
         <w:outlineLvl w:val="0"/>
         <w:rPr>
           <w:rFonts w:ascii="Helvetica" w:hAnsi="Helvetica"/>
-          <w:b/>
-          <w:color w:val="000000" w:themeColor="text1"/>
-          <w:lang w:val="en-GB"/>
-        </w:rPr>
-      </w:pPr>
-      <w:r>
-        <w:rPr>
-          <w:rFonts w:ascii="Helvetica" w:hAnsi="Helvetica"/>
-          <w:b/>
-          <w:color w:val="000000" w:themeColor="text1"/>
-          <w:lang w:val="en-GB"/>
-        </w:rPr>
-        <w:t>Analysis 3</w:t>
-      </w:r>
-      <w:r>
-        <w:rPr>
-          <w:rFonts w:ascii="Helvetica" w:hAnsi="Helvetica"/>
-          <w:b/>
-          <w:color w:val="000000" w:themeColor="text1"/>
-          <w:lang w:val="en-GB"/>
-        </w:rPr>
-        <w:t xml:space="preserve">: </w:t>
-      </w:r>
-    </w:p>
-    <w:p>
-      <w:pPr>
-        <w:rPr>
-          <w:rFonts w:ascii="Helvetica" w:hAnsi="Helvetica"/>
-          <w:color w:val="000000" w:themeColor="text1"/>
-          <w:lang w:val="en-GB"/>
-        </w:rPr>
-      </w:pPr>
-    </w:p>
-    <w:p>
-      <w:pPr>
-        <w:rPr>
-          <w:rFonts w:ascii="Helvetica" w:hAnsi="Helvetica"/>
-          <w:color w:val="000000" w:themeColor="text1"/>
-          <w:lang w:val="en-GB"/>
-        </w:rPr>
-      </w:pPr>
-      <w:r>
-        <w:rPr>
-          <w:rFonts w:ascii="Helvetica" w:hAnsi="Helvetica"/>
-          <w:color w:val="000000" w:themeColor="text1"/>
-          <w:lang w:val="en-GB"/>
-        </w:rPr>
-        <w:t>To test predictions 4 and 5, a general linear mix</w:t>
-      </w:r>
-      <w:r>
-        <w:rPr>
-          <w:rFonts w:ascii="Helvetica" w:hAnsi="Helvetica"/>
-          <w:color w:val="000000" w:themeColor="text1"/>
-          <w:lang w:val="en-GB"/>
-        </w:rPr>
-        <w:t>ed model of all data from round</w:t>
-      </w:r>
-      <w:r>
-        <w:rPr>
-          <w:rFonts w:ascii="Helvetica" w:hAnsi="Helvetica"/>
-          <w:color w:val="000000" w:themeColor="text1"/>
-          <w:lang w:val="en-GB"/>
-        </w:rPr>
-        <w:t xml:space="preserve"> 2 will be used with overall score/copying rate as the outcome variable and Condition as the predictor variable, with a random effect for participant. Condition A will be used as the baseline to compare scores with Condition B and C, as we expect Condition B and C to both have higher scores than Condition A. </w:t>
-      </w:r>
-      <w:r>
-        <w:rPr>
-          <w:rFonts w:ascii="Helvetica" w:hAnsi="Helvetica"/>
-          <w:color w:val="4472C4" w:themeColor="accent1"/>
-          <w:lang w:val="en-GB"/>
-        </w:rPr>
-        <w:t>Overall score?</w:t>
-      </w:r>
-      <w:r>
-        <w:rPr>
-          <w:rFonts w:ascii="Helvetica" w:hAnsi="Helvetica"/>
-          <w:color w:val="4472C4" w:themeColor="accent1"/>
-          <w:lang w:val="en-GB"/>
-        </w:rPr>
-        <w:t xml:space="preserve"> Overall copying rate? Per person? Or frequency of choosing to </w:t>
-      </w:r>
-      <w:proofErr w:type="gramStart"/>
-      <w:r>
-        <w:rPr>
-          <w:rFonts w:ascii="Helvetica" w:hAnsi="Helvetica"/>
-          <w:color w:val="4472C4" w:themeColor="accent1"/>
-          <w:lang w:val="en-GB"/>
-        </w:rPr>
-        <w:t>copy..?</w:t>
-      </w:r>
-      <w:proofErr w:type="gramEnd"/>
-      <w:r>
-        <w:rPr>
-          <w:rFonts w:ascii="Helvetica" w:hAnsi="Helvetica"/>
-          <w:color w:val="4472C4" w:themeColor="accent1"/>
-          <w:lang w:val="en-GB"/>
-        </w:rPr>
-        <w:t xml:space="preserve"> proportion of total copies?</w:t>
+          <w:color w:val="000000" w:themeColor="text1"/>
+          <w:lang w:val="en-GB"/>
+        </w:rPr>
+      </w:pPr>
+      <w:r>
+        <w:rPr>
+          <w:rFonts w:ascii="Helvetica" w:hAnsi="Helvetica"/>
+          <w:color w:val="000000" w:themeColor="text1"/>
+          <w:lang w:val="en-GB"/>
+        </w:rPr>
+        <w:t xml:space="preserve">Copying </w:t>
+      </w:r>
+      <w:r>
+        <w:rPr>
+          <w:rFonts w:ascii="Helvetica" w:hAnsi="Helvetica"/>
+          <w:color w:val="000000" w:themeColor="text1"/>
+          <w:lang w:val="en-GB"/>
+        </w:rPr>
+        <w:t>Instance</w:t>
+      </w:r>
+      <w:r>
+        <w:rPr>
+          <w:rFonts w:ascii="Helvetica" w:hAnsi="Helvetica"/>
+          <w:color w:val="000000" w:themeColor="text1"/>
+          <w:lang w:val="en-GB"/>
+        </w:rPr>
+        <w:t xml:space="preserve"> ~ Condition B + Condition C + 1|Participant</w:t>
+      </w:r>
+      <w:r>
+        <w:rPr>
+          <w:rFonts w:ascii="Helvetica" w:hAnsi="Helvetica"/>
+          <w:color w:val="000000" w:themeColor="text1"/>
+          <w:lang w:val="en-GB"/>
+        </w:rPr>
+        <w:t xml:space="preserve"> + 1|group</w:t>
+      </w:r>
+      <w:r>
+        <w:rPr>
+          <w:rFonts w:ascii="Helvetica" w:hAnsi="Helvetica"/>
+          <w:color w:val="000000" w:themeColor="text1"/>
+          <w:lang w:val="en-GB"/>
+        </w:rPr>
+        <w:t xml:space="preserve"> </w:t>
       </w:r>
     </w:p>
     <w:p>
@@ -2803,53 +3001,33 @@
           <w:color w:val="000000" w:themeColor="text1"/>
           <w:lang w:val="en-GB"/>
         </w:rPr>
-        <w:t xml:space="preserve">Score </w:t>
-      </w:r>
-      <w:proofErr w:type="gramStart"/>
-      <w:r>
-        <w:rPr>
-          <w:rFonts w:ascii="Helvetica" w:hAnsi="Helvetica"/>
-          <w:color w:val="000000" w:themeColor="text1"/>
-          <w:lang w:val="en-GB"/>
-        </w:rPr>
-        <w:t>~  Condition</w:t>
-      </w:r>
-      <w:proofErr w:type="gramEnd"/>
-      <w:r>
-        <w:rPr>
-          <w:rFonts w:ascii="Helvetica" w:hAnsi="Helvetica"/>
-          <w:color w:val="000000" w:themeColor="text1"/>
-          <w:lang w:val="en-GB"/>
-        </w:rPr>
-        <w:t xml:space="preserve"> B + Condition C + 1|Participant</w:t>
-      </w:r>
-    </w:p>
-    <w:p>
-      <w:pPr>
-        <w:rPr>
-          <w:rFonts w:ascii="Helvetica" w:hAnsi="Helvetica"/>
-          <w:color w:val="000000" w:themeColor="text1"/>
-          <w:lang w:val="en-GB"/>
-        </w:rPr>
-      </w:pPr>
-    </w:p>
-    <w:p>
-      <w:pPr>
-        <w:outlineLvl w:val="0"/>
-        <w:rPr>
-          <w:rFonts w:ascii="Helvetica" w:hAnsi="Helvetica"/>
-          <w:color w:val="000000" w:themeColor="text1"/>
-          <w:lang w:val="en-GB"/>
-        </w:rPr>
-      </w:pPr>
-      <w:r>
-        <w:rPr>
-          <w:rFonts w:ascii="Helvetica" w:hAnsi="Helvetica"/>
-          <w:color w:val="000000" w:themeColor="text1"/>
-          <w:lang w:val="en-GB"/>
-        </w:rPr>
-        <w:t xml:space="preserve">Copying Rate ~ Condition B + Condition C + 1|Participant </w:t>
-      </w:r>
+        <w:t xml:space="preserve">Overall </w:t>
+      </w:r>
+      <w:r>
+        <w:rPr>
+          <w:rFonts w:ascii="Helvetica" w:hAnsi="Helvetica"/>
+          <w:color w:val="000000" w:themeColor="text1"/>
+          <w:lang w:val="en-GB"/>
+        </w:rPr>
+        <w:t>Score ~  Condition B + Condition C + 1|Participant</w:t>
+      </w:r>
+      <w:r>
+        <w:rPr>
+          <w:rFonts w:ascii="Helvetica" w:hAnsi="Helvetica"/>
+          <w:color w:val="000000" w:themeColor="text1"/>
+          <w:lang w:val="en-GB"/>
+        </w:rPr>
+        <w:t xml:space="preserve"> + 1|group</w:t>
+      </w:r>
+    </w:p>
+    <w:p>
+      <w:pPr>
+        <w:rPr>
+          <w:rFonts w:ascii="Helvetica" w:hAnsi="Helvetica"/>
+          <w:color w:val="000000" w:themeColor="text1"/>
+          <w:lang w:val="en-GB"/>
+        </w:rPr>
+      </w:pPr>
     </w:p>
     <w:p>
       <w:pPr>
@@ -2902,8 +3080,8 @@
 </file>
 
 <file path=word/numbering.xml><?xml version="1.0" encoding="utf-8"?>
-<w:numbering xmlns:wpc="http://schemas.microsoft.com/office/word/2010/wordprocessingCanvas" xmlns:mo="http://schemas.microsoft.com/office/mac/office/2008/main" xmlns:mc="http://schemas.openxmlformats.org/markup-compatibility/2006" xmlns:mv="urn:schemas-microsoft-com:mac:vml" xmlns:o="urn:schemas-microsoft-com:office:office" xmlns:r="http://schemas.openxmlformats.org/officeDocument/2006/relationships" xmlns:m="http://schemas.openxmlformats.org/officeDocument/2006/math" xmlns:v="urn:schemas-microsoft-com:vml" xmlns:wp14="http://schemas.microsoft.com/office/word/2010/wordprocessingDrawing" xmlns:wp="http://schemas.openxmlformats.org/drawingml/2006/wordprocessingDrawing" xmlns:w10="urn:schemas-microsoft-com:office:word" xmlns:w="http://schemas.openxmlformats.org/wordprocessingml/2006/main" xmlns:w14="http://schemas.microsoft.com/office/word/2010/wordml" xmlns:w15="http://schemas.microsoft.com/office/word/2012/wordml" xmlns:wpg="http://schemas.microsoft.com/office/word/2010/wordprocessingGroup" xmlns:wpi="http://schemas.microsoft.com/office/word/2010/wordprocessingInk" xmlns:wne="http://schemas.microsoft.com/office/word/2006/wordml" xmlns:wps="http://schemas.microsoft.com/office/word/2010/wordprocessingShape" mc:Ignorable="w14 w15 wp14">
-  <w:abstractNum w:abstractNumId="0">
+<w:numbering xmlns:wpc="http://schemas.microsoft.com/office/word/2010/wordprocessingCanvas" xmlns:cx="http://schemas.microsoft.com/office/drawing/2014/chartex" xmlns:cx1="http://schemas.microsoft.com/office/drawing/2015/9/8/chartex" xmlns:cx2="http://schemas.microsoft.com/office/drawing/2015/10/21/chartex" xmlns:cx3="http://schemas.microsoft.com/office/drawing/2016/5/9/chartex" xmlns:cx4="http://schemas.microsoft.com/office/drawing/2016/5/10/chartex" xmlns:cx5="http://schemas.microsoft.com/office/drawing/2016/5/11/chartex" xmlns:cx6="http://schemas.microsoft.com/office/drawing/2016/5/12/chartex" xmlns:cx7="http://schemas.microsoft.com/office/drawing/2016/5/13/chartex" xmlns:cx8="http://schemas.microsoft.com/office/drawing/2016/5/14/chartex" xmlns:mc="http://schemas.openxmlformats.org/markup-compatibility/2006" xmlns:aink="http://schemas.microsoft.com/office/drawing/2016/ink" xmlns:am3d="http://schemas.microsoft.com/office/drawing/2017/model3d" xmlns:o="urn:schemas-microsoft-com:office:office" xmlns:r="http://schemas.openxmlformats.org/officeDocument/2006/relationships" xmlns:m="http://schemas.openxmlformats.org/officeDocument/2006/math" xmlns:v="urn:schemas-microsoft-com:vml" xmlns:wp14="http://schemas.microsoft.com/office/word/2010/wordprocessingDrawing" xmlns:wp="http://schemas.openxmlformats.org/drawingml/2006/wordprocessingDrawing" xmlns:w10="urn:schemas-microsoft-com:office:word" xmlns:w="http://schemas.openxmlformats.org/wordprocessingml/2006/main" xmlns:w14="http://schemas.microsoft.com/office/word/2010/wordml" xmlns:w15="http://schemas.microsoft.com/office/word/2012/wordml" xmlns:w16cid="http://schemas.microsoft.com/office/word/2016/wordml/cid" xmlns:w16se="http://schemas.microsoft.com/office/word/2015/wordml/symex" xmlns:wpg="http://schemas.microsoft.com/office/word/2010/wordprocessingGroup" xmlns:wpi="http://schemas.microsoft.com/office/word/2010/wordprocessingInk" xmlns:wne="http://schemas.microsoft.com/office/word/2006/wordml" xmlns:wps="http://schemas.microsoft.com/office/word/2010/wordprocessingShape" mc:Ignorable="w14 w15 w16se w16cid wp14">
+  <w:abstractNum w:abstractNumId="0" w15:restartNumberingAfterBreak="0">
     <w:nsid w:val="6EA32CF8"/>
     <w:multiLevelType w:val="hybridMultilevel"/>
     <w:tmpl w:val="6C101110"/>
@@ -2999,7 +3177,7 @@
 </file>
 
 <file path=word/styles.xml><?xml version="1.0" encoding="utf-8"?>
-<w:styles xmlns:mc="http://schemas.openxmlformats.org/markup-compatibility/2006" xmlns:r="http://schemas.openxmlformats.org/officeDocument/2006/relationships" xmlns:w="http://schemas.openxmlformats.org/wordprocessingml/2006/main" xmlns:w14="http://schemas.microsoft.com/office/word/2010/wordml" xmlns:w15="http://schemas.microsoft.com/office/word/2012/wordml" mc:Ignorable="w14 w15">
+<w:styles xmlns:mc="http://schemas.openxmlformats.org/markup-compatibility/2006" xmlns:r="http://schemas.openxmlformats.org/officeDocument/2006/relationships" xmlns:w="http://schemas.openxmlformats.org/wordprocessingml/2006/main" xmlns:w14="http://schemas.microsoft.com/office/word/2010/wordml" xmlns:w15="http://schemas.microsoft.com/office/word/2012/wordml" xmlns:w16cid="http://schemas.microsoft.com/office/word/2016/wordml/cid" xmlns:w16se="http://schemas.microsoft.com/office/word/2015/wordml/symex" mc:Ignorable="w14 w15 w16se w16cid">
   <w:docDefaults>
     <w:rPrDefault>
       <w:rPr>
@@ -3011,7 +3189,7 @@
     </w:rPrDefault>
     <w:pPrDefault/>
   </w:docDefaults>
-  <w:latentStyles w:defLockedState="0" w:defUIPriority="99" w:defSemiHidden="0" w:defUnhideWhenUsed="0" w:defQFormat="0" w:count="382">
+  <w:latentStyles w:defLockedState="0" w:defUIPriority="99" w:defSemiHidden="0" w:defUnhideWhenUsed="0" w:defQFormat="0" w:count="375">
     <w:lsdException w:name="Normal" w:uiPriority="0" w:qFormat="1"/>
     <w:lsdException w:name="heading 1" w:uiPriority="9" w:qFormat="1"/>
     <w:lsdException w:name="heading 2" w:semiHidden="1" w:uiPriority="9" w:unhideWhenUsed="1" w:qFormat="1"/>
@@ -3168,15 +3346,6 @@
     <w:lsdException w:name="Balloon Text" w:semiHidden="1" w:unhideWhenUsed="1"/>
     <w:lsdException w:name="Table Grid" w:uiPriority="39"/>
     <w:lsdException w:name="Table Theme" w:semiHidden="1" w:unhideWhenUsed="1"/>
-    <w:lsdException w:name="Note Level 1" w:semiHidden="1" w:unhideWhenUsed="1"/>
-    <w:lsdException w:name="Note Level 2" w:semiHidden="1" w:unhideWhenUsed="1"/>
-    <w:lsdException w:name="Note Level 3" w:semiHidden="1" w:unhideWhenUsed="1"/>
-    <w:lsdException w:name="Note Level 4" w:semiHidden="1" w:unhideWhenUsed="1"/>
-    <w:lsdException w:name="Note Level 5" w:semiHidden="1" w:unhideWhenUsed="1"/>
-    <w:lsdException w:name="Note Level 6" w:semiHidden="1" w:unhideWhenUsed="1"/>
-    <w:lsdException w:name="Note Level 7" w:semiHidden="1" w:unhideWhenUsed="1"/>
-    <w:lsdException w:name="Note Level 8" w:semiHidden="1" w:unhideWhenUsed="1"/>
-    <w:lsdException w:name="Note Level 9" w:semiHidden="1" w:unhideWhenUsed="1"/>
     <w:lsdException w:name="Placeholder Text" w:semiHidden="1"/>
     <w:lsdException w:name="No Spacing" w:uiPriority="1" w:qFormat="1"/>
     <w:lsdException w:name="Light Shading" w:uiPriority="60"/>

</xml_diff>